<commit_message>
add words in march 6th
</commit_message>
<xml_diff>
--- a/readme.docx
+++ b/readme.docx
@@ -119,7 +119,7 @@
           <w:rFonts w:hint="eastAsia"/>
           <w:lang w:val="en-US" w:eastAsia="zh-CN"/>
         </w:rPr>
-        <w:t>晴天，今天是星期一，又是早八课的一天。今天天气不错。</w:t>
+        <w:t>晴天，今天是星期一，又是早八课的一天。今天天气不错。心情也很好。</w:t>
       </w:r>
       <w:bookmarkStart w:id="0" w:name="_GoBack"/>
       <w:bookmarkEnd w:id="0"/>
@@ -217,7 +217,7 @@
     <w:lsdException w:qFormat="1" w:unhideWhenUsed="0" w:uiPriority="0" w:semiHidden="0" w:name="Title"/>
     <w:lsdException w:unhideWhenUsed="0" w:uiPriority="0" w:semiHidden="0" w:name="Closing"/>
     <w:lsdException w:unhideWhenUsed="0" w:uiPriority="0" w:semiHidden="0" w:name="Signature"/>
-    <w:lsdException w:unhideWhenUsed="0" w:uiPriority="0" w:name="Default Paragraph Font"/>
+    <w:lsdException w:qFormat="1" w:unhideWhenUsed="0" w:uiPriority="0" w:name="Default Paragraph Font"/>
     <w:lsdException w:unhideWhenUsed="0" w:uiPriority="0" w:semiHidden="0" w:name="Body Text"/>
     <w:lsdException w:unhideWhenUsed="0" w:uiPriority="0" w:semiHidden="0" w:name="Body Text Indent"/>
     <w:lsdException w:unhideWhenUsed="0" w:uiPriority="0" w:semiHidden="0" w:name="List Continue"/>
@@ -420,6 +420,7 @@
   <w:style w:type="character" w:default="1" w:styleId="3">
     <w:name w:val="Default Paragraph Font"/>
     <w:semiHidden/>
+    <w:qFormat/>
     <w:uiPriority w:val="0"/>
   </w:style>
   <w:style w:type="table" w:default="1" w:styleId="2">

</xml_diff>

<commit_message>
add words in march 6th second
</commit_message>
<xml_diff>
--- a/readme.docx
+++ b/readme.docx
@@ -119,10 +119,17 @@
           <w:rFonts w:hint="eastAsia"/>
           <w:lang w:val="en-US" w:eastAsia="zh-CN"/>
         </w:rPr>
-        <w:t>晴天，今天是星期一，又是早八课的一天。今天天气不错。</w:t>
+        <w:t>晴天，今天是星期一，又是早八课的一天。今天天气不错，心情</w:t>
       </w:r>
       <w:bookmarkStart w:id="0" w:name="_GoBack"/>
       <w:bookmarkEnd w:id="0"/>
+      <w:r>
+        <w:rPr>
+          <w:rFonts w:hint="eastAsia"/>
+          <w:lang w:val="en-US" w:eastAsia="zh-CN"/>
+        </w:rPr>
+        <w:t>也很好。</w:t>
+      </w:r>
       <w:r>
         <w:rPr>
           <w:rFonts w:hint="eastAsia"/>

</xml_diff>